<commit_message>
added const to display
</commit_message>
<xml_diff>
--- a/WS08/Workshop8.docx
+++ b/WS08/Workshop8.docx
@@ -1,6 +1,6 @@
 
 <file path=word/document.xml><?xml version="1.0" encoding="utf-8"?>
-<w:document xmlns:wpc="http://schemas.microsoft.com/office/word/2010/wordprocessingCanvas" xmlns:cx="http://schemas.microsoft.com/office/drawing/2014/chartex" xmlns:cx1="http://schemas.microsoft.com/office/drawing/2015/9/8/chartex" xmlns:mc="http://schemas.openxmlformats.org/markup-compatibility/2006" xmlns:o="urn:schemas-microsoft-com:office:office" xmlns:r="http://schemas.openxmlformats.org/officeDocument/2006/relationships" xmlns:m="http://schemas.openxmlformats.org/officeDocument/2006/math" xmlns:v="urn:schemas-microsoft-com:vml" xmlns:wp14="http://schemas.microsoft.com/office/word/2010/wordprocessingDrawing" xmlns:wp="http://schemas.openxmlformats.org/drawingml/2006/wordprocessingDrawing" xmlns:w10="urn:schemas-microsoft-com:office:word" xmlns:w="http://schemas.openxmlformats.org/wordprocessingml/2006/main" xmlns:w14="http://schemas.microsoft.com/office/word/2010/wordml" xmlns:w15="http://schemas.microsoft.com/office/word/2012/wordml" xmlns:w16se="http://schemas.microsoft.com/office/word/2015/wordml/symex" xmlns:wpg="http://schemas.microsoft.com/office/word/2010/wordprocessingGroup" xmlns:wpi="http://schemas.microsoft.com/office/word/2010/wordprocessingInk" xmlns:wne="http://schemas.microsoft.com/office/word/2006/wordml" xmlns:wps="http://schemas.microsoft.com/office/word/2010/wordprocessingShape" mc:Ignorable="w14 w15 w16se wp14">
+<w:document xmlns:wpc="http://schemas.microsoft.com/office/word/2010/wordprocessingCanvas" xmlns:mc="http://schemas.openxmlformats.org/markup-compatibility/2006" xmlns:o="urn:schemas-microsoft-com:office:office" xmlns:r="http://schemas.openxmlformats.org/officeDocument/2006/relationships" xmlns:m="http://schemas.openxmlformats.org/officeDocument/2006/math" xmlns:v="urn:schemas-microsoft-com:vml" xmlns:wp14="http://schemas.microsoft.com/office/word/2010/wordprocessingDrawing" xmlns:wp="http://schemas.openxmlformats.org/drawingml/2006/wordprocessingDrawing" xmlns:w10="urn:schemas-microsoft-com:office:word" xmlns:w="http://schemas.openxmlformats.org/wordprocessingml/2006/main" xmlns:w14="http://schemas.microsoft.com/office/word/2010/wordml" xmlns:w15="http://schemas.microsoft.com/office/word/2012/wordml" xmlns:wpg="http://schemas.microsoft.com/office/word/2010/wordprocessingGroup" xmlns:wpi="http://schemas.microsoft.com/office/word/2010/wordprocessingInk" xmlns:wne="http://schemas.microsoft.com/office/word/2006/wordml" xmlns:wps="http://schemas.microsoft.com/office/word/2010/wordprocessingShape" mc:Ignorable="w14 w15 wp14">
   <w:body>
     <w:p>
       <w:pPr>
@@ -1741,7 +1741,6 @@
           <w:szCs w:val="27"/>
         </w:rPr>
       </w:pPr>
-      <w:bookmarkStart w:id="0" w:name="_GoBack"/>
       <w:r>
         <w:rPr>
           <w:rFonts w:ascii="Arial" w:eastAsia="Times New Roman" w:hAnsi="Arial" w:cs="Arial"/>
@@ -1779,7 +1778,6 @@
         <w:t>:</w:t>
       </w:r>
     </w:p>
-    <w:bookmarkEnd w:id="0"/>
     <w:p>
       <w:pPr>
         <w:jc w:val="both"/>
@@ -4217,6 +4215,24 @@
         <w:rPr>
           <w:rFonts w:ascii="Consolas" w:hAnsi="Consolas" w:cs="Consolas"/>
           <w:color w:val="000000"/>
+          <w:sz w:val="24"/>
+          <w:szCs w:val="24"/>
+        </w:rPr>
+        <w:t xml:space="preserve"> </w:t>
+      </w:r>
+      <w:r>
+        <w:rPr>
+          <w:rFonts w:ascii="Consolas" w:hAnsi="Consolas" w:cs="Consolas"/>
+          <w:color w:val="0070C0"/>
+          <w:sz w:val="24"/>
+          <w:szCs w:val="24"/>
+        </w:rPr>
+        <w:t>const</w:t>
+      </w:r>
+      <w:r>
+        <w:rPr>
+          <w:rFonts w:ascii="Consolas" w:hAnsi="Consolas" w:cs="Consolas"/>
+          <w:color w:val="000000"/>
           <w:sz w:val="19"/>
           <w:szCs w:val="19"/>
         </w:rPr>
@@ -4365,6 +4381,8 @@
           <w:szCs w:val="24"/>
         </w:rPr>
       </w:pPr>
+      <w:bookmarkStart w:id="0" w:name="_GoBack"/>
+      <w:bookmarkEnd w:id="0"/>
       <w:r>
         <w:rPr>
           <w:rFonts w:ascii="Consolas" w:hAnsi="Consolas"/>
@@ -8891,6 +8909,24 @@
       </w:r>
       <w:r>
         <w:rPr>
+          <w:rFonts w:ascii="Consolas" w:hAnsi="Consolas" w:cs="Consolas"/>
+          <w:color w:val="0070C0"/>
+          <w:sz w:val="24"/>
+          <w:szCs w:val="24"/>
+        </w:rPr>
+        <w:t>const</w:t>
+      </w:r>
+      <w:r>
+        <w:rPr>
+          <w:rFonts w:ascii="Consolas" w:hAnsi="Consolas" w:cs="Consolas"/>
+          <w:color w:val="000000"/>
+          <w:sz w:val="19"/>
+          <w:szCs w:val="19"/>
+        </w:rPr>
+        <w:t xml:space="preserve"> </w:t>
+      </w:r>
+      <w:r>
+        <w:rPr>
           <w:sz w:val="28"/>
           <w:szCs w:val="28"/>
         </w:rPr>
@@ -9110,7 +9146,6 @@
           <w:sz w:val="28"/>
           <w:szCs w:val="28"/>
         </w:rPr>
-        <w:lastRenderedPageBreak/>
         <w:t xml:space="preserve">Account Class - </w:t>
       </w:r>
       <w:r>
@@ -9149,6 +9184,7 @@
           <w:sz w:val="28"/>
           <w:szCs w:val="28"/>
         </w:rPr>
+        <w:lastRenderedPageBreak/>
         <w:t xml:space="preserve">The </w:t>
       </w:r>
       <w:r>
@@ -10081,7 +10117,6 @@
           <w:rFonts w:ascii="Consolas" w:hAnsi="Consolas" w:cs="Consolas"/>
           <w:color w:val="000000"/>
         </w:rPr>
-        <w:lastRenderedPageBreak/>
         <w:tab/>
         <w:t>cout.width(lineLength);</w:t>
       </w:r>
@@ -10164,6 +10199,7 @@
           <w:rFonts w:ascii="Consolas" w:hAnsi="Consolas" w:cs="Consolas"/>
           <w:color w:val="000000"/>
         </w:rPr>
+        <w:lastRenderedPageBreak/>
         <w:tab/>
         <w:t xml:space="preserve">cout </w:t>
       </w:r>
@@ -11858,6 +11894,7 @@
           <w:sz w:val="28"/>
           <w:szCs w:val="28"/>
         </w:rPr>
+        <w:lastRenderedPageBreak/>
         <w:t>The following is the exact output of the tester program:</w:t>
       </w:r>
     </w:p>
@@ -13489,7 +13526,7 @@
 </file>
 
 <file path=word/endnotes.xml><?xml version="1.0" encoding="utf-8"?>
-<w:endnotes xmlns:wpc="http://schemas.microsoft.com/office/word/2010/wordprocessingCanvas" xmlns:cx="http://schemas.microsoft.com/office/drawing/2014/chartex" xmlns:cx1="http://schemas.microsoft.com/office/drawing/2015/9/8/chartex" xmlns:mc="http://schemas.openxmlformats.org/markup-compatibility/2006" xmlns:o="urn:schemas-microsoft-com:office:office" xmlns:r="http://schemas.openxmlformats.org/officeDocument/2006/relationships" xmlns:m="http://schemas.openxmlformats.org/officeDocument/2006/math" xmlns:v="urn:schemas-microsoft-com:vml" xmlns:wp14="http://schemas.microsoft.com/office/word/2010/wordprocessingDrawing" xmlns:wp="http://schemas.openxmlformats.org/drawingml/2006/wordprocessingDrawing" xmlns:w10="urn:schemas-microsoft-com:office:word" xmlns:w="http://schemas.openxmlformats.org/wordprocessingml/2006/main" xmlns:w14="http://schemas.microsoft.com/office/word/2010/wordml" xmlns:w15="http://schemas.microsoft.com/office/word/2012/wordml" xmlns:w16se="http://schemas.microsoft.com/office/word/2015/wordml/symex" xmlns:wpg="http://schemas.microsoft.com/office/word/2010/wordprocessingGroup" xmlns:wpi="http://schemas.microsoft.com/office/word/2010/wordprocessingInk" xmlns:wne="http://schemas.microsoft.com/office/word/2006/wordml" xmlns:wps="http://schemas.microsoft.com/office/word/2010/wordprocessingShape" mc:Ignorable="w14 w15 w16se wp14">
+<w:endnotes xmlns:wpc="http://schemas.microsoft.com/office/word/2010/wordprocessingCanvas" xmlns:mc="http://schemas.openxmlformats.org/markup-compatibility/2006" xmlns:o="urn:schemas-microsoft-com:office:office" xmlns:r="http://schemas.openxmlformats.org/officeDocument/2006/relationships" xmlns:m="http://schemas.openxmlformats.org/officeDocument/2006/math" xmlns:v="urn:schemas-microsoft-com:vml" xmlns:wp14="http://schemas.microsoft.com/office/word/2010/wordprocessingDrawing" xmlns:wp="http://schemas.openxmlformats.org/drawingml/2006/wordprocessingDrawing" xmlns:w10="urn:schemas-microsoft-com:office:word" xmlns:w="http://schemas.openxmlformats.org/wordprocessingml/2006/main" xmlns:w14="http://schemas.microsoft.com/office/word/2010/wordml" xmlns:w15="http://schemas.microsoft.com/office/word/2012/wordml" xmlns:wpg="http://schemas.microsoft.com/office/word/2010/wordprocessingGroup" xmlns:wpi="http://schemas.microsoft.com/office/word/2010/wordprocessingInk" xmlns:wne="http://schemas.microsoft.com/office/word/2006/wordml" xmlns:wps="http://schemas.microsoft.com/office/word/2010/wordprocessingShape" mc:Ignorable="w14 w15 wp14">
   <w:endnote w:type="separator" w:id="-1">
     <w:p>
       <w:pPr>
@@ -13514,7 +13551,7 @@
 </file>
 
 <file path=word/footnotes.xml><?xml version="1.0" encoding="utf-8"?>
-<w:footnotes xmlns:wpc="http://schemas.microsoft.com/office/word/2010/wordprocessingCanvas" xmlns:cx="http://schemas.microsoft.com/office/drawing/2014/chartex" xmlns:cx1="http://schemas.microsoft.com/office/drawing/2015/9/8/chartex" xmlns:mc="http://schemas.openxmlformats.org/markup-compatibility/2006" xmlns:o="urn:schemas-microsoft-com:office:office" xmlns:r="http://schemas.openxmlformats.org/officeDocument/2006/relationships" xmlns:m="http://schemas.openxmlformats.org/officeDocument/2006/math" xmlns:v="urn:schemas-microsoft-com:vml" xmlns:wp14="http://schemas.microsoft.com/office/word/2010/wordprocessingDrawing" xmlns:wp="http://schemas.openxmlformats.org/drawingml/2006/wordprocessingDrawing" xmlns:w10="urn:schemas-microsoft-com:office:word" xmlns:w="http://schemas.openxmlformats.org/wordprocessingml/2006/main" xmlns:w14="http://schemas.microsoft.com/office/word/2010/wordml" xmlns:w15="http://schemas.microsoft.com/office/word/2012/wordml" xmlns:w16se="http://schemas.microsoft.com/office/word/2015/wordml/symex" xmlns:wpg="http://schemas.microsoft.com/office/word/2010/wordprocessingGroup" xmlns:wpi="http://schemas.microsoft.com/office/word/2010/wordprocessingInk" xmlns:wne="http://schemas.microsoft.com/office/word/2006/wordml" xmlns:wps="http://schemas.microsoft.com/office/word/2010/wordprocessingShape" mc:Ignorable="w14 w15 w16se wp14">
+<w:footnotes xmlns:wpc="http://schemas.microsoft.com/office/word/2010/wordprocessingCanvas" xmlns:mc="http://schemas.openxmlformats.org/markup-compatibility/2006" xmlns:o="urn:schemas-microsoft-com:office:office" xmlns:r="http://schemas.openxmlformats.org/officeDocument/2006/relationships" xmlns:m="http://schemas.openxmlformats.org/officeDocument/2006/math" xmlns:v="urn:schemas-microsoft-com:vml" xmlns:wp14="http://schemas.microsoft.com/office/word/2010/wordprocessingDrawing" xmlns:wp="http://schemas.openxmlformats.org/drawingml/2006/wordprocessingDrawing" xmlns:w10="urn:schemas-microsoft-com:office:word" xmlns:w="http://schemas.openxmlformats.org/wordprocessingml/2006/main" xmlns:w14="http://schemas.microsoft.com/office/word/2010/wordml" xmlns:w15="http://schemas.microsoft.com/office/word/2012/wordml" xmlns:wpg="http://schemas.microsoft.com/office/word/2010/wordprocessingGroup" xmlns:wpi="http://schemas.microsoft.com/office/word/2010/wordprocessingInk" xmlns:wne="http://schemas.microsoft.com/office/word/2006/wordml" xmlns:wps="http://schemas.microsoft.com/office/word/2010/wordprocessingShape" mc:Ignorable="w14 w15 wp14">
   <w:footnote w:type="separator" w:id="-1">
     <w:p>
       <w:pPr>
@@ -13539,8 +13576,8 @@
 </file>
 
 <file path=word/numbering.xml><?xml version="1.0" encoding="utf-8"?>
-<w:numbering xmlns:wpc="http://schemas.microsoft.com/office/word/2010/wordprocessingCanvas" xmlns:cx="http://schemas.microsoft.com/office/drawing/2014/chartex" xmlns:cx1="http://schemas.microsoft.com/office/drawing/2015/9/8/chartex" xmlns:mc="http://schemas.openxmlformats.org/markup-compatibility/2006" xmlns:o="urn:schemas-microsoft-com:office:office" xmlns:r="http://schemas.openxmlformats.org/officeDocument/2006/relationships" xmlns:m="http://schemas.openxmlformats.org/officeDocument/2006/math" xmlns:v="urn:schemas-microsoft-com:vml" xmlns:wp14="http://schemas.microsoft.com/office/word/2010/wordprocessingDrawing" xmlns:wp="http://schemas.openxmlformats.org/drawingml/2006/wordprocessingDrawing" xmlns:w10="urn:schemas-microsoft-com:office:word" xmlns:w="http://schemas.openxmlformats.org/wordprocessingml/2006/main" xmlns:w14="http://schemas.microsoft.com/office/word/2010/wordml" xmlns:w15="http://schemas.microsoft.com/office/word/2012/wordml" xmlns:w16se="http://schemas.microsoft.com/office/word/2015/wordml/symex" xmlns:wpg="http://schemas.microsoft.com/office/word/2010/wordprocessingGroup" xmlns:wpi="http://schemas.microsoft.com/office/word/2010/wordprocessingInk" xmlns:wne="http://schemas.microsoft.com/office/word/2006/wordml" xmlns:wps="http://schemas.microsoft.com/office/word/2010/wordprocessingShape" mc:Ignorable="w14 w15 w16se wp14">
-  <w:abstractNum w:abstractNumId="0" w15:restartNumberingAfterBreak="0">
+<w:numbering xmlns:wpc="http://schemas.microsoft.com/office/word/2010/wordprocessingCanvas" xmlns:mc="http://schemas.openxmlformats.org/markup-compatibility/2006" xmlns:o="urn:schemas-microsoft-com:office:office" xmlns:r="http://schemas.openxmlformats.org/officeDocument/2006/relationships" xmlns:m="http://schemas.openxmlformats.org/officeDocument/2006/math" xmlns:v="urn:schemas-microsoft-com:vml" xmlns:wp14="http://schemas.microsoft.com/office/word/2010/wordprocessingDrawing" xmlns:wp="http://schemas.openxmlformats.org/drawingml/2006/wordprocessingDrawing" xmlns:w10="urn:schemas-microsoft-com:office:word" xmlns:w="http://schemas.openxmlformats.org/wordprocessingml/2006/main" xmlns:w14="http://schemas.microsoft.com/office/word/2010/wordml" xmlns:w15="http://schemas.microsoft.com/office/word/2012/wordml" xmlns:wpg="http://schemas.microsoft.com/office/word/2010/wordprocessingGroup" xmlns:wpi="http://schemas.microsoft.com/office/word/2010/wordprocessingInk" xmlns:wne="http://schemas.microsoft.com/office/word/2006/wordml" xmlns:wps="http://schemas.microsoft.com/office/word/2010/wordprocessingShape" mc:Ignorable="w14 w15 wp14">
+  <w:abstractNum w:abstractNumId="0">
     <w:nsid w:val="FFFFFF1D"/>
     <w:multiLevelType w:val="multilevel"/>
     <w:tmpl w:val="31422222"/>
@@ -13680,7 +13717,7 @@
       </w:rPr>
     </w:lvl>
   </w:abstractNum>
-  <w:abstractNum w:abstractNumId="1" w15:restartNumberingAfterBreak="0">
+  <w:abstractNum w:abstractNumId="1">
     <w:nsid w:val="003F1322"/>
     <w:multiLevelType w:val="hybridMultilevel"/>
     <w:tmpl w:val="6B783970"/>
@@ -13769,7 +13806,7 @@
       </w:pPr>
     </w:lvl>
   </w:abstractNum>
-  <w:abstractNum w:abstractNumId="2" w15:restartNumberingAfterBreak="0">
+  <w:abstractNum w:abstractNumId="2">
     <w:nsid w:val="052C15A4"/>
     <w:multiLevelType w:val="hybridMultilevel"/>
     <w:tmpl w:val="D5E2DAB2"/>
@@ -13882,7 +13919,7 @@
       </w:rPr>
     </w:lvl>
   </w:abstractNum>
-  <w:abstractNum w:abstractNumId="3" w15:restartNumberingAfterBreak="0">
+  <w:abstractNum w:abstractNumId="3">
     <w:nsid w:val="0A5938A3"/>
     <w:multiLevelType w:val="hybridMultilevel"/>
     <w:tmpl w:val="0BF27FD4"/>
@@ -13995,7 +14032,7 @@
       </w:rPr>
     </w:lvl>
   </w:abstractNum>
-  <w:abstractNum w:abstractNumId="4" w15:restartNumberingAfterBreak="0">
+  <w:abstractNum w:abstractNumId="4">
     <w:nsid w:val="0A6C0EC5"/>
     <w:multiLevelType w:val="multilevel"/>
     <w:tmpl w:val="96FE0E28"/>
@@ -14144,7 +14181,7 @@
       </w:rPr>
     </w:lvl>
   </w:abstractNum>
-  <w:abstractNum w:abstractNumId="5" w15:restartNumberingAfterBreak="0">
+  <w:abstractNum w:abstractNumId="5">
     <w:nsid w:val="13D32BC1"/>
     <w:multiLevelType w:val="hybridMultilevel"/>
     <w:tmpl w:val="6BD07F18"/>
@@ -14257,7 +14294,7 @@
       </w:rPr>
     </w:lvl>
   </w:abstractNum>
-  <w:abstractNum w:abstractNumId="6" w15:restartNumberingAfterBreak="0">
+  <w:abstractNum w:abstractNumId="6">
     <w:nsid w:val="15E943A7"/>
     <w:multiLevelType w:val="hybridMultilevel"/>
     <w:tmpl w:val="05BA001E"/>
@@ -14370,7 +14407,7 @@
       </w:rPr>
     </w:lvl>
   </w:abstractNum>
-  <w:abstractNum w:abstractNumId="7" w15:restartNumberingAfterBreak="0">
+  <w:abstractNum w:abstractNumId="7">
     <w:nsid w:val="171F318D"/>
     <w:multiLevelType w:val="multilevel"/>
     <w:tmpl w:val="43ACA378"/>
@@ -14519,7 +14556,7 @@
       </w:rPr>
     </w:lvl>
   </w:abstractNum>
-  <w:abstractNum w:abstractNumId="8" w15:restartNumberingAfterBreak="0">
+  <w:abstractNum w:abstractNumId="8">
     <w:nsid w:val="17F3008F"/>
     <w:multiLevelType w:val="hybridMultilevel"/>
     <w:tmpl w:val="229E7168"/>
@@ -14632,7 +14669,7 @@
       </w:rPr>
     </w:lvl>
   </w:abstractNum>
-  <w:abstractNum w:abstractNumId="9" w15:restartNumberingAfterBreak="0">
+  <w:abstractNum w:abstractNumId="9">
     <w:nsid w:val="1B501071"/>
     <w:multiLevelType w:val="hybridMultilevel"/>
     <w:tmpl w:val="06241510"/>
@@ -14745,7 +14782,7 @@
       </w:rPr>
     </w:lvl>
   </w:abstractNum>
-  <w:abstractNum w:abstractNumId="10" w15:restartNumberingAfterBreak="0">
+  <w:abstractNum w:abstractNumId="10">
     <w:nsid w:val="1BE73662"/>
     <w:multiLevelType w:val="hybridMultilevel"/>
     <w:tmpl w:val="3BDE0B74"/>
@@ -14858,7 +14895,7 @@
       </w:rPr>
     </w:lvl>
   </w:abstractNum>
-  <w:abstractNum w:abstractNumId="11" w15:restartNumberingAfterBreak="0">
+  <w:abstractNum w:abstractNumId="11">
     <w:nsid w:val="210E4DCE"/>
     <w:multiLevelType w:val="hybridMultilevel"/>
     <w:tmpl w:val="25DA8BF6"/>
@@ -14947,7 +14984,7 @@
       </w:pPr>
     </w:lvl>
   </w:abstractNum>
-  <w:abstractNum w:abstractNumId="12" w15:restartNumberingAfterBreak="0">
+  <w:abstractNum w:abstractNumId="12">
     <w:nsid w:val="21F73B76"/>
     <w:multiLevelType w:val="multilevel"/>
     <w:tmpl w:val="E0B6660A"/>
@@ -15096,7 +15133,7 @@
       </w:rPr>
     </w:lvl>
   </w:abstractNum>
-  <w:abstractNum w:abstractNumId="13" w15:restartNumberingAfterBreak="0">
+  <w:abstractNum w:abstractNumId="13">
     <w:nsid w:val="22AA0A4B"/>
     <w:multiLevelType w:val="hybridMultilevel"/>
     <w:tmpl w:val="40766294"/>
@@ -15209,7 +15246,7 @@
       </w:rPr>
     </w:lvl>
   </w:abstractNum>
-  <w:abstractNum w:abstractNumId="14" w15:restartNumberingAfterBreak="0">
+  <w:abstractNum w:abstractNumId="14">
     <w:nsid w:val="29921228"/>
     <w:multiLevelType w:val="hybridMultilevel"/>
     <w:tmpl w:val="66CAED26"/>
@@ -15322,7 +15359,7 @@
       </w:rPr>
     </w:lvl>
   </w:abstractNum>
-  <w:abstractNum w:abstractNumId="15" w15:restartNumberingAfterBreak="0">
+  <w:abstractNum w:abstractNumId="15">
     <w:nsid w:val="2B132BCC"/>
     <w:multiLevelType w:val="hybridMultilevel"/>
     <w:tmpl w:val="B7D4D214"/>
@@ -15435,7 +15472,7 @@
       </w:rPr>
     </w:lvl>
   </w:abstractNum>
-  <w:abstractNum w:abstractNumId="16" w15:restartNumberingAfterBreak="0">
+  <w:abstractNum w:abstractNumId="16">
     <w:nsid w:val="335E4BC7"/>
     <w:multiLevelType w:val="hybridMultilevel"/>
     <w:tmpl w:val="AA4815C8"/>
@@ -15521,7 +15558,7 @@
       </w:pPr>
     </w:lvl>
   </w:abstractNum>
-  <w:abstractNum w:abstractNumId="17" w15:restartNumberingAfterBreak="0">
+  <w:abstractNum w:abstractNumId="17">
     <w:nsid w:val="33F16210"/>
     <w:multiLevelType w:val="multilevel"/>
     <w:tmpl w:val="7474E9F6"/>
@@ -15670,7 +15707,7 @@
       </w:rPr>
     </w:lvl>
   </w:abstractNum>
-  <w:abstractNum w:abstractNumId="18" w15:restartNumberingAfterBreak="0">
+  <w:abstractNum w:abstractNumId="18">
     <w:nsid w:val="388C204F"/>
     <w:multiLevelType w:val="multilevel"/>
     <w:tmpl w:val="6E902A7C"/>
@@ -15819,7 +15856,7 @@
       </w:rPr>
     </w:lvl>
   </w:abstractNum>
-  <w:abstractNum w:abstractNumId="19" w15:restartNumberingAfterBreak="0">
+  <w:abstractNum w:abstractNumId="19">
     <w:nsid w:val="47AC5FB7"/>
     <w:multiLevelType w:val="hybridMultilevel"/>
     <w:tmpl w:val="5C8E4110"/>
@@ -15932,7 +15969,7 @@
       </w:rPr>
     </w:lvl>
   </w:abstractNum>
-  <w:abstractNum w:abstractNumId="20" w15:restartNumberingAfterBreak="0">
+  <w:abstractNum w:abstractNumId="20">
     <w:nsid w:val="4969776F"/>
     <w:multiLevelType w:val="hybridMultilevel"/>
     <w:tmpl w:val="B6B00906"/>
@@ -16021,7 +16058,7 @@
       </w:pPr>
     </w:lvl>
   </w:abstractNum>
-  <w:abstractNum w:abstractNumId="21" w15:restartNumberingAfterBreak="0">
+  <w:abstractNum w:abstractNumId="21">
     <w:nsid w:val="49C370D5"/>
     <w:multiLevelType w:val="hybridMultilevel"/>
     <w:tmpl w:val="8D30DE4C"/>
@@ -16110,7 +16147,7 @@
       </w:pPr>
     </w:lvl>
   </w:abstractNum>
-  <w:abstractNum w:abstractNumId="22" w15:restartNumberingAfterBreak="0">
+  <w:abstractNum w:abstractNumId="22">
     <w:nsid w:val="5E704171"/>
     <w:multiLevelType w:val="hybridMultilevel"/>
     <w:tmpl w:val="80ACCBEC"/>
@@ -16223,7 +16260,7 @@
       </w:rPr>
     </w:lvl>
   </w:abstractNum>
-  <w:abstractNum w:abstractNumId="23" w15:restartNumberingAfterBreak="0">
+  <w:abstractNum w:abstractNumId="23">
     <w:nsid w:val="60C4076C"/>
     <w:multiLevelType w:val="hybridMultilevel"/>
     <w:tmpl w:val="66261684"/>
@@ -16335,7 +16372,7 @@
       </w:rPr>
     </w:lvl>
   </w:abstractNum>
-  <w:abstractNum w:abstractNumId="24" w15:restartNumberingAfterBreak="0">
+  <w:abstractNum w:abstractNumId="24">
     <w:nsid w:val="64294561"/>
     <w:multiLevelType w:val="hybridMultilevel"/>
     <w:tmpl w:val="375079EA"/>
@@ -16448,7 +16485,7 @@
       </w:rPr>
     </w:lvl>
   </w:abstractNum>
-  <w:abstractNum w:abstractNumId="25" w15:restartNumberingAfterBreak="0">
+  <w:abstractNum w:abstractNumId="25">
     <w:nsid w:val="69576A2E"/>
     <w:multiLevelType w:val="hybridMultilevel"/>
     <w:tmpl w:val="49F2436A"/>
@@ -16561,7 +16598,7 @@
       </w:rPr>
     </w:lvl>
   </w:abstractNum>
-  <w:abstractNum w:abstractNumId="26" w15:restartNumberingAfterBreak="0">
+  <w:abstractNum w:abstractNumId="26">
     <w:nsid w:val="6B86506A"/>
     <w:multiLevelType w:val="multilevel"/>
     <w:tmpl w:val="91341ED2"/>
@@ -16710,7 +16747,7 @@
       </w:rPr>
     </w:lvl>
   </w:abstractNum>
-  <w:abstractNum w:abstractNumId="27" w15:restartNumberingAfterBreak="0">
+  <w:abstractNum w:abstractNumId="27">
     <w:nsid w:val="706F193D"/>
     <w:multiLevelType w:val="multilevel"/>
     <w:tmpl w:val="DBE459BC"/>
@@ -16859,7 +16896,7 @@
       </w:rPr>
     </w:lvl>
   </w:abstractNum>
-  <w:abstractNum w:abstractNumId="28" w15:restartNumberingAfterBreak="0">
+  <w:abstractNum w:abstractNumId="28">
     <w:nsid w:val="77624AD6"/>
     <w:multiLevelType w:val="hybridMultilevel"/>
     <w:tmpl w:val="72047B96"/>
@@ -16972,7 +17009,7 @@
       </w:rPr>
     </w:lvl>
   </w:abstractNum>
-  <w:abstractNum w:abstractNumId="29" w15:restartNumberingAfterBreak="0">
+  <w:abstractNum w:abstractNumId="29">
     <w:nsid w:val="7A3A5EE3"/>
     <w:multiLevelType w:val="hybridMultilevel"/>
     <w:tmpl w:val="E8BCF754"/>
@@ -17085,7 +17122,7 @@
       </w:rPr>
     </w:lvl>
   </w:abstractNum>
-  <w:abstractNum w:abstractNumId="30" w15:restartNumberingAfterBreak="0">
+  <w:abstractNum w:abstractNumId="30">
     <w:nsid w:val="7BC87C91"/>
     <w:multiLevelType w:val="hybridMultilevel"/>
     <w:tmpl w:val="202CAB76"/>
@@ -17269,7 +17306,7 @@
 </file>
 
 <file path=word/styles.xml><?xml version="1.0" encoding="utf-8"?>
-<w:styles xmlns:mc="http://schemas.openxmlformats.org/markup-compatibility/2006" xmlns:r="http://schemas.openxmlformats.org/officeDocument/2006/relationships" xmlns:w="http://schemas.openxmlformats.org/wordprocessingml/2006/main" xmlns:w14="http://schemas.microsoft.com/office/word/2010/wordml" xmlns:w15="http://schemas.microsoft.com/office/word/2012/wordml" xmlns:w16se="http://schemas.microsoft.com/office/word/2015/wordml/symex" mc:Ignorable="w14 w15 w16se">
+<w:styles xmlns:mc="http://schemas.openxmlformats.org/markup-compatibility/2006" xmlns:r="http://schemas.openxmlformats.org/officeDocument/2006/relationships" xmlns:w="http://schemas.openxmlformats.org/wordprocessingml/2006/main" xmlns:w14="http://schemas.microsoft.com/office/word/2010/wordml" xmlns:w15="http://schemas.microsoft.com/office/word/2012/wordml" mc:Ignorable="w14 w15">
   <w:docDefaults>
     <w:rPrDefault>
       <w:rPr>

</xml_diff>